<commit_message>
update meeting templates and add example
</commit_message>
<xml_diff>
--- a/documentation/templates/Moving2_MeetingAgenda_Template.docx
+++ b/documentation/templates/Moving2_MeetingAgenda_Template.docx
@@ -17,6 +17,43 @@
           <w:rtl w:val="0"/>
         </w:rPr>
         <w:t xml:space="preserve">Meeting Agenda </w:t>
+      </w:r>
+    </w:p>
+    <w:p>
+      <w:pPr>
+        <w:rPr>
+          <w:b w:val="1"/>
+          <w:i w:val="1"/>
+          <w:sz w:val="24"/>
+          <w:szCs w:val="24"/>
+          <w:u w:val="single"/>
+        </w:rPr>
+      </w:pPr>
+      <w:r>
+        <w:rPr>
+          <w:i w:val="1"/>
+          <w:sz w:val="24"/>
+          <w:szCs w:val="24"/>
+          <w:u w:val="single"/>
+          <w:rtl w:val="0"/>
+        </w:rPr>
+        <w:t xml:space="preserve">This Agenda should be filled by everyone </w:t>
+      </w:r>
+      <w:r>
+        <w:rPr>
+          <w:b w:val="1"/>
+          <w:i w:val="1"/>
+          <w:sz w:val="24"/>
+          <w:szCs w:val="24"/>
+          <w:u w:val="single"/>
+          <w:rtl w:val="0"/>
+        </w:rPr>
+        <w:t xml:space="preserve">by Tuesday 1pm</w:t>
+      </w:r>
+      <w:r>
+        <w:rPr>
+          <w:rtl w:val="0"/>
+        </w:rPr>
       </w:r>
     </w:p>
     <w:p>
@@ -627,7 +664,7 @@
           <w:szCs w:val="33"/>
           <w:rtl w:val="0"/>
         </w:rPr>
-        <w:t xml:space="preserve">Main Discussion Topics</w:t>
+        <w:t xml:space="preserve">Main discussion topics</w:t>
       </w:r>
       <w:r>
         <w:rPr>
@@ -960,6 +997,42 @@
         </w:rPr>
         <w:t xml:space="preserve">[Topic Lead’s Name]</w:t>
       </w:r>
+    </w:p>
+    <w:p>
+      <w:pPr>
+        <w:pStyle w:val="Heading3"/>
+        <w:keepNext w:val="0"/>
+        <w:keepLines w:val="0"/>
+        <w:pBdr>
+          <w:top w:color="e3e3e3" w:space="0" w:sz="0" w:val="none"/>
+          <w:left w:color="e3e3e3" w:space="0" w:sz="0" w:val="none"/>
+          <w:bottom w:color="e3e3e3" w:space="0" w:sz="0" w:val="none"/>
+          <w:right w:color="e3e3e3" w:space="0" w:sz="0" w:val="none"/>
+          <w:between w:color="e3e3e3" w:space="0" w:sz="0" w:val="none"/>
+        </w:pBdr>
+        <w:shd w:fill="ffffff" w:val="clear"/>
+        <w:spacing w:before="280" w:line="384.00000000000006" w:lineRule="auto"/>
+        <w:rPr>
+          <w:rFonts w:ascii="Roboto" w:cs="Roboto" w:eastAsia="Roboto" w:hAnsi="Roboto"/>
+          <w:color w:val="0d0d0d"/>
+          <w:sz w:val="24"/>
+          <w:szCs w:val="24"/>
+          <w:highlight w:val="white"/>
+        </w:rPr>
+      </w:pPr>
+      <w:bookmarkStart w:colFirst="0" w:colLast="0" w:name="_1z6wldkhmqlj" w:id="3"/>
+      <w:bookmarkEnd w:id="3"/>
+      <w:r>
+        <w:rPr>
+          <w:rFonts w:ascii="Roboto" w:cs="Roboto" w:eastAsia="Roboto" w:hAnsi="Roboto"/>
+          <w:b w:val="1"/>
+          <w:color w:val="0d0d0d"/>
+          <w:sz w:val="33"/>
+          <w:szCs w:val="33"/>
+          <w:rtl w:val="0"/>
+        </w:rPr>
+        <w:t xml:space="preserve">Review project roles</w:t>
+      </w:r>
       <w:r>
         <w:rPr>
           <w:rtl w:val="0"/>
@@ -988,8 +1061,8 @@
           <w:szCs w:val="34"/>
         </w:rPr>
       </w:pPr>
-      <w:bookmarkStart w:colFirst="0" w:colLast="0" w:name="_886em5qdiffi" w:id="3"/>
-      <w:bookmarkEnd w:id="3"/>
+      <w:bookmarkStart w:colFirst="0" w:colLast="0" w:name="_886em5qdiffi" w:id="4"/>
+      <w:bookmarkEnd w:id="4"/>
       <w:r>
         <w:rPr>
           <w:rFonts w:ascii="Roboto" w:cs="Roboto" w:eastAsia="Roboto" w:hAnsi="Roboto"/>

</xml_diff>